<commit_message>
Update RF016, RF020, RF021, RF023, RF024, RF025;
Atualização dos requisitos funcionais:

RF016 - Adicionado campo para limite de acompanhantes por convidado.
RF020 - Atualizado o funcionamento do limite de acompanhantes.
RF021 - Atualizado o funcionamento do link de confirmação de presença,
adicionado possibilidade de o usuário modificar
o número de acompanhantes confirmados até a data de início do evento.
RF023 - O link ficará ativado até a data de início do evento.
RF024 - Removido o envio da descrição do evento, adicionado uma
mensagem de aviso sobre a duração do link.
RF025 - Adicionado uma mensagem informando que o usuário pode
modificar o número de acompanhantes confirmados
até a data de início do evento.
</commit_message>
<xml_diff>
--- a/Documentos/Requisitos/Requisitos.docx
+++ b/Documentos/Requisitos/Requisitos.docx
@@ -611,7 +611,7 @@
         <w:pStyle w:val="BodyText"/>
       </w:pPr>
       <w:r>
-        <w:t xml:space="preserve">A criação de um evento só poderá ser executada por usuários autenticados. Na execução da criação do evento o usuário deverá informar o nome, a data (dia, mês, ano), o local (estado, cidade, bairro, rua, número (opcional), complemento (opcional)), o preço de entrada (opcional), a idade mínima permitida (opcional), o estilo de traje (opcional), uma descrição, uma imagem ilustrativa do evento (opcional) e construir um cronograma com pelo menos a hora de início e término do evento.</w:t>
+        <w:t xml:space="preserve">A criação de um evento só poderá ser executada por usuários autenticados. Na execução da criação do evento o usuário deverá informar o nome, a data (dia, mês, ano), o local (estado, cidade, bairro, rua, número (opcional), complemento (opcional)), o preço de entrada (opcional), o limite de acompanhantes por convidado, a idade mínima permitida (opcional), o estilo de traje (opcional), uma descrição, uma imagem ilustrativa do evento (opcional) e construir um cronograma com pelo menos a hora de início e término do evento.</w:t>
       </w:r>
     </w:p>
     <w:p>
@@ -745,7 +745,7 @@
         <w:pStyle w:val="BodyText"/>
       </w:pPr>
       <w:r>
-        <w:t xml:space="preserve">Na execução do cadastro de convidados o usuário deverá informar o nome, o email de cada convidado e o número de acompanhantes, este email deve ser valido.</w:t>
+        <w:t xml:space="preserve">Na execução do cadastro de convidados o usuário deverá informar o nome, o email de cada convidado e poderá modificar o limite de acompanhantes ou deixar o padrão informado no cadastro do evento, este email deve ser valido.</w:t>
       </w:r>
     </w:p>
     <w:p>
@@ -779,7 +779,7 @@
         <w:pStyle w:val="BodyText"/>
       </w:pPr>
       <w:r>
-        <w:t xml:space="preserve">Ao usuário clicar no link de confirmação de presença ele será redirecionado à pagina de lista de convidados do evento com o seu nome destacado e duas opções ao lado, confirmar e recusar, ao clicar em qualquer uma o seu link é desativado. Nesta página também haverá um link para a página do evento.</w:t>
+        <w:t xml:space="preserve">Ao utilizar o link de confirmação de presença pela primeira vez, o usuário terá duas opções: confirmar ou recusar. Ao ter sua presença confirmada, o usuário pode modificar o número de acompanhantes confirmados a qualquer momento.</w:t>
       </w:r>
     </w:p>
     <w:p>
@@ -844,7 +844,7 @@
         <w:pStyle w:val="BodyText"/>
       </w:pPr>
       <w:r>
-        <w:t xml:space="preserve">O link de confirmação deve ser único para cada convidado, e deve ser desativado apenas quando o convidado ao qual o link está vinculado confirmar ou recusar sua presença no evento.</w:t>
+        <w:t xml:space="preserve">O link de confirmação deve ser único para cada convidado, e deve redirecionar o usuário para a página de lista de convidados e terá seu nome destacado com algumas opções disponíveis, como, confirmar ou recusar presença e modificar o número de acompanhantes confirmados, caso esteja confirmada a sua presença. Este link ficará ativado até a data de início do evento.</w:t>
       </w:r>
     </w:p>
     <w:p>
@@ -878,7 +878,7 @@
         <w:pStyle w:val="BodyText"/>
       </w:pPr>
       <w:r>
-        <w:t xml:space="preserve">O email de confirmação de presença deve conter, o nome do site, o nome e email do organizador do evento, a descrição do evento, um link para a página do evento, uma mensagem convidando destinatário e o link único de confirmação de presença.</w:t>
+        <w:t xml:space="preserve">O email de confirmação de presença deve conter, o nome do site, o nome e email do organizador do evento, um link para a página do evento, uma mensagem convidando destinatário e o link único de confirmação de presença. Este email deve conter também uma mensagem de aviso, informando que o link poderá ser acessado até a data de início do evento.</w:t>
       </w:r>
     </w:p>
     <w:p>
@@ -912,7 +912,7 @@
         <w:pStyle w:val="BodyText"/>
       </w:pPr>
       <w:r>
-        <w:t xml:space="preserve">Quando uma presença é confirmada deve ser enviado um email para o convidado contendo, o nome do site, uma mensagem para deixar claro que a sua presença foi confirmada e um link para a página do evento.</w:t>
+        <w:t xml:space="preserve">Quando uma presença é confirmada deve ser enviado um email para o convidado contendo, o nome do site, uma mensagem para deixar claro que a sua presença foi confirmada, outra mensagem informando que o usuário agora pode modificar o número de convidados confirmados até a data de início do evento e um link para a página do evento.</w:t>
       </w:r>
     </w:p>
     <w:p>

</xml_diff>

<commit_message>
Add RF035, RF036, RF037;
Adicionados os requisitos funcionais:

RF035 - Verificação de email na criação da conta de usuário.
RF036 - Oferecer sugestões de provedores de email em campos de email.
RF037 - Impressão da lista de convidados do evento.
</commit_message>
<xml_diff>
--- a/Documentos/Requisitos/Requisitos.docx
+++ b/Documentos/Requisitos/Requisitos.docx
@@ -1219,6 +1219,108 @@
       </w:pPr>
       <w:r>
         <w:t xml:space="preserve">O sistema deve permitir que organizador do evento anexe arquivos durante a criação do evento.</w:t>
+      </w:r>
+    </w:p>
+    <w:p>
+      <w:pPr>
+        <w:pStyle w:val="BodyText"/>
+      </w:pPr>
+      <w:r>
+        <w:rPr>
+          <w:b/>
+        </w:rPr>
+        <w:t xml:space="preserve">RF035: Verificação de email da conta de usuário</w:t>
+      </w:r>
+      <w:r>
+        <w:t xml:space="preserve"> </w:t>
+      </w:r>
+      <w:r>
+        <w:t xml:space="preserve">–</w:t>
+      </w:r>
+      <w:r>
+        <w:t xml:space="preserve"> </w:t>
+      </w:r>
+      <w:r>
+        <w:rPr>
+          <w:i/>
+        </w:rPr>
+        <w:t xml:space="preserve">Ademir, Gustavo, Matheus</w:t>
+      </w:r>
+    </w:p>
+    <w:p>
+      <w:pPr>
+        <w:pStyle w:val="BodyText"/>
+      </w:pPr>
+      <w:r>
+        <w:t xml:space="preserve">Na execução do cadastro o sistema deve enviar um email de verificação com um link para confirmar que o email pertence a pessoa. Ao seguir o link a conta do usuário será ativada.</w:t>
+      </w:r>
+    </w:p>
+    <w:p>
+      <w:pPr>
+        <w:pStyle w:val="BodyText"/>
+      </w:pPr>
+      <w:r>
+        <w:rPr>
+          <w:b/>
+        </w:rPr>
+        <w:t xml:space="preserve">RF036: Sugestões de provedores de email</w:t>
+      </w:r>
+      <w:r>
+        <w:t xml:space="preserve"> </w:t>
+      </w:r>
+      <w:r>
+        <w:t xml:space="preserve">–</w:t>
+      </w:r>
+      <w:r>
+        <w:t xml:space="preserve"> </w:t>
+      </w:r>
+      <w:r>
+        <w:rPr>
+          <w:i/>
+        </w:rPr>
+        <w:t xml:space="preserve">Ademir, Gustavo</w:t>
+      </w:r>
+    </w:p>
+    <w:p>
+      <w:pPr>
+        <w:pStyle w:val="BodyText"/>
+      </w:pPr>
+      <w:r>
+        <w:t xml:space="preserve">Todos os campos de email do sistema devem oferecer sugestões de provedores de email. Os provedores devem ser sugeridos quando o usuário digitar @.</w:t>
+      </w:r>
+    </w:p>
+    <w:p>
+      <w:pPr>
+        <w:pStyle w:val="BodyText"/>
+      </w:pPr>
+      <w:r>
+        <w:rPr>
+          <w:b/>
+        </w:rPr>
+        <w:t xml:space="preserve">RF037: Impressão da lista de convidados</w:t>
+      </w:r>
+      <w:r>
+        <w:t xml:space="preserve"> </w:t>
+      </w:r>
+      <w:r>
+        <w:t xml:space="preserve">–</w:t>
+      </w:r>
+      <w:r>
+        <w:t xml:space="preserve"> </w:t>
+      </w:r>
+      <w:r>
+        <w:rPr>
+          <w:i/>
+        </w:rPr>
+        <w:t xml:space="preserve">Gustavo</w:t>
+      </w:r>
+    </w:p>
+    <w:p>
+      <w:pPr>
+        <w:pStyle w:val="BodyText"/>
+      </w:pPr>
+      <w:r>
+        <w:t xml:space="preserve">Na página da lista de convidados deve ter uma opção para realizar a impressão da lista com os nomes e número de acompanhantes confirmados de todos os convidados confirmados.</w:t>
       </w:r>
     </w:p>
     <w:p>

</xml_diff>

<commit_message>
Bump requirements version 1.0.5
</commit_message>
<xml_diff>
--- a/Documentos/Requisitos/Requisitos.docx
+++ b/Documentos/Requisitos/Requisitos.docx
@@ -6,9 +6,9 @@
       <w:pPr>
         <w:pStyle w:val="Heading5"/>
       </w:pPr>
-      <w:bookmarkStart w:id="20" w:name="Xfe3b573e990ecea63f65fd5e36a26e9b115f411"/>
-      <w:r>
-        <w:t xml:space="preserve">Requisitos do projeto Organização de Eventos, v1.0.4</w:t>
+      <w:bookmarkStart w:id="20" w:name="Xce5e31368e349402878244d0e7f100227856ff4"/>
+      <w:r>
+        <w:t xml:space="preserve">Requisitos do projeto Organização de Eventos, v1.0.5</w:t>
       </w:r>
       <w:bookmarkEnd w:id="20"/>
     </w:p>

</xml_diff>

<commit_message>
Update RF004, RF008, RF015
Modificações nos requisitos:

RF004: Removido atributo sobrenome;
RF008: Removido máscara do atributo sobrenome;
RF015: Adicionado atributo cep;
</commit_message>
<xml_diff>
--- a/Documentos/Requisitos/Requisitos.docx
+++ b/Documentos/Requisitos/Requisitos.docx
@@ -241,7 +241,7 @@
         </w:numPr>
       </w:pPr>
       <w:r>
-        <w:t xml:space="preserve">Sobrenome;</w:t>
+        <w:t xml:space="preserve">Senha;</w:t>
       </w:r>
     </w:p>
     <w:p>
@@ -253,7 +253,7 @@
         </w:numPr>
       </w:pPr>
       <w:r>
-        <w:t xml:space="preserve">Senha;</w:t>
+        <w:t xml:space="preserve">Email;</w:t>
       </w:r>
     </w:p>
     <w:p>
@@ -265,7 +265,7 @@
         </w:numPr>
       </w:pPr>
       <w:r>
-        <w:t xml:space="preserve">Email;</w:t>
+        <w:t xml:space="preserve">CPF;</w:t>
       </w:r>
     </w:p>
     <w:p>
@@ -277,18 +277,6 @@
         </w:numPr>
       </w:pPr>
       <w:r>
-        <w:t xml:space="preserve">CPF;</w:t>
-      </w:r>
-    </w:p>
-    <w:p>
-      <w:pPr>
-        <w:pStyle w:val="Compact"/>
-        <w:numPr>
-          <w:numId w:val="1002"/>
-          <w:ilvl w:val="0"/>
-        </w:numPr>
-      </w:pPr>
-      <w:r>
         <w:t xml:space="preserve">Número de celular.</w:t>
       </w:r>
     </w:p>
@@ -449,18 +437,6 @@
         </w:numPr>
       </w:pPr>
       <w:r>
-        <w:t xml:space="preserve">Sobrenome: Permitir apenas letras;</w:t>
-      </w:r>
-    </w:p>
-    <w:p>
-      <w:pPr>
-        <w:pStyle w:val="Compact"/>
-        <w:numPr>
-          <w:numId w:val="1003"/>
-          <w:ilvl w:val="0"/>
-        </w:numPr>
-      </w:pPr>
-      <w:r>
         <w:t xml:space="preserve">CPF: Permitir apenas números e limitado a 11 dígitos (hífen e pontos serão tratados pelo sistema).</w:t>
       </w:r>
     </w:p>
@@ -771,7 +747,7 @@
         </w:numPr>
       </w:pPr>
       <w:r>
-        <w:t xml:space="preserve">Local: estado, cidade, bairro, rua, número (opcional), complemento (opcional);</w:t>
+        <w:t xml:space="preserve">Local: cep, estado, cidade, bairro, rua, número (opcional), complemento (opcional);</w:t>
       </w:r>
     </w:p>
     <w:p>

</xml_diff>

<commit_message>
Remove RF026, Update RF023
Requisitos funcionais modificados:

RF023: Adicionado mensagem de informação sobre a
confirmação de acompanhantes.

Requisitos funcionais removidos:

RF026.
</commit_message>
<xml_diff>
--- a/Documentos/Requisitos/Requisitos.docx
+++ b/Documentos/Requisitos/Requisitos.docx
@@ -1325,7 +1325,19 @@
         </w:numPr>
       </w:pPr>
       <w:r>
-        <w:t xml:space="preserve">Mensagem informando que o link poderá ser acessado até a data de início do evento.</w:t>
+        <w:t xml:space="preserve">Mensagem informando que o link poderá ser acessado até a data de início do evento;</w:t>
+      </w:r>
+    </w:p>
+    <w:p>
+      <w:pPr>
+        <w:pStyle w:val="Compact"/>
+        <w:numPr>
+          <w:numId w:val="1009"/>
+          <w:ilvl w:val="0"/>
+        </w:numPr>
+      </w:pPr>
+      <w:r>
+        <w:t xml:space="preserve">Mensagem informando que o número de convidados confirmados pode ser modificado depois de confirmar sua presença até a data de início do evento.</w:t>
       </w:r>
     </w:p>
     <w:p>
@@ -1393,18 +1405,52 @@
         <w:pStyle w:val="BodyText"/>
       </w:pPr>
       <w:r>
-        <w:t xml:space="preserve">O sistema deve permitir acesso a página de convidados do evento a todo convidado através do link enviado ao seu email, nesta página o convidado pode confirmar ou recusar sua presença no evento. Caso o convidado tenha confirmado sua presença ele/ela poderá informar o número de acompanhantes confirmados além de receber um email.</w:t>
-      </w:r>
-    </w:p>
-    <w:p>
-      <w:pPr>
-        <w:pStyle w:val="BodyText"/>
-      </w:pPr>
-      <w:r>
-        <w:rPr>
-          <w:b/>
-        </w:rPr>
-        <w:t xml:space="preserve">RF026: Conteúdo do email de presença confirmada</w:t>
+        <w:t xml:space="preserve">O sistema deve permitir acesso a página de convidados do evento a todo convidado através do link enviado ao seu email, nesta página o convidado pode confirmar ou recusar sua presença no evento. Caso o convidado tenha confirmado sua presença ele/ela poderá informar o número de acompanhantes confirmados.</w:t>
+      </w:r>
+    </w:p>
+    <w:p>
+      <w:pPr>
+        <w:pStyle w:val="BodyText"/>
+      </w:pPr>
+      <w:r>
+        <w:rPr>
+          <w:b/>
+        </w:rPr>
+        <w:t xml:space="preserve">RF026: Cancelamento de um Evento</w:t>
+      </w:r>
+      <w:r>
+        <w:t xml:space="preserve"> </w:t>
+      </w:r>
+      <w:r>
+        <w:t xml:space="preserve">-</w:t>
+      </w:r>
+      <w:r>
+        <w:t xml:space="preserve"> </w:t>
+      </w:r>
+      <w:r>
+        <w:rPr>
+          <w:i/>
+        </w:rPr>
+        <w:t xml:space="preserve">Gustavo</w:t>
+      </w:r>
+    </w:p>
+    <w:p>
+      <w:pPr>
+        <w:pStyle w:val="BodyText"/>
+      </w:pPr>
+      <w:r>
+        <w:t xml:space="preserve">O sistema deve permitir que o usuário cancele um evento, ao confirmar o cancelamento do evento o usuário será redirecionado para a página de lista de eventos e todos os convidados do evento serão notificados do cancelamento do evento por email.</w:t>
+      </w:r>
+    </w:p>
+    <w:p>
+      <w:pPr>
+        <w:pStyle w:val="BodyText"/>
+      </w:pPr>
+      <w:r>
+        <w:rPr>
+          <w:b/>
+        </w:rPr>
+        <w:t xml:space="preserve">RF027: Conteúdo do email de cancelamento de um evento</w:t>
       </w:r>
       <w:r>
         <w:t xml:space="preserve"> </w:t>
@@ -1427,7 +1473,7 @@
         <w:pStyle w:val="BodyText"/>
       </w:pPr>
       <w:r>
-        <w:t xml:space="preserve">O email de presença confirmada enviado aos convidados que confirmaram sua presença no evento deve conter:</w:t>
+        <w:t xml:space="preserve">O email de cancelamento de evento enviado aos convidados deve conter:</w:t>
       </w:r>
     </w:p>
     <w:p>
@@ -1451,7 +1497,7 @@
         </w:numPr>
       </w:pPr>
       <w:r>
-        <w:t xml:space="preserve">Mensagem informando que sua presença foi confirmada no evento;</w:t>
+        <w:t xml:space="preserve">Link para a visão geral do evento;</w:t>
       </w:r>
     </w:p>
     <w:p>
@@ -1463,7 +1509,7 @@
         </w:numPr>
       </w:pPr>
       <w:r>
-        <w:t xml:space="preserve">Mensagem informando que o número de convidados confirmados pode ser modificado até a data de início do evento;</w:t>
+        <w:t xml:space="preserve">Mensagem informando que o evento foi cancelado;</w:t>
       </w:r>
     </w:p>
     <w:p>
@@ -1475,7 +1521,7 @@
         </w:numPr>
       </w:pPr>
       <w:r>
-        <w:t xml:space="preserve">Link para a visão geral do evento.</w:t>
+        <w:t xml:space="preserve">Motivo pelo qual o evento foi cancelado.</w:t>
       </w:r>
     </w:p>
     <w:p>
@@ -1486,7 +1532,75 @@
         <w:rPr>
           <w:b/>
         </w:rPr>
-        <w:t xml:space="preserve">RF027: Cancelamento de um Evento</w:t>
+        <w:t xml:space="preserve">RF028: Reenvio automático de convites</w:t>
+      </w:r>
+      <w:r>
+        <w:t xml:space="preserve"> </w:t>
+      </w:r>
+      <w:r>
+        <w:t xml:space="preserve">-</w:t>
+      </w:r>
+      <w:r>
+        <w:t xml:space="preserve"> </w:t>
+      </w:r>
+      <w:r>
+        <w:rPr>
+          <w:i/>
+        </w:rPr>
+        <w:t xml:space="preserve">Turma</w:t>
+      </w:r>
+    </w:p>
+    <w:p>
+      <w:pPr>
+        <w:pStyle w:val="BodyText"/>
+      </w:pPr>
+      <w:r>
+        <w:t xml:space="preserve">O sistema deve enviar um convite por email toda semana para todos os convidados que estão com seu status de presença pendente.</w:t>
+      </w:r>
+    </w:p>
+    <w:p>
+      <w:pPr>
+        <w:pStyle w:val="BodyText"/>
+      </w:pPr>
+      <w:r>
+        <w:rPr>
+          <w:b/>
+        </w:rPr>
+        <w:t xml:space="preserve">RF029: Lista de eventos</w:t>
+      </w:r>
+      <w:r>
+        <w:t xml:space="preserve"> </w:t>
+      </w:r>
+      <w:r>
+        <w:t xml:space="preserve">-</w:t>
+      </w:r>
+      <w:r>
+        <w:t xml:space="preserve"> </w:t>
+      </w:r>
+      <w:r>
+        <w:rPr>
+          <w:i/>
+        </w:rPr>
+        <w:t xml:space="preserve">Vinicius</w:t>
+      </w:r>
+    </w:p>
+    <w:p>
+      <w:pPr>
+        <w:pStyle w:val="BodyText"/>
+      </w:pPr>
+      <w:r>
+        <w:t xml:space="preserve">O sistema deve disponibilizar uma lista com todos os eventos criados pelo usuário como uma página, onde cada evento deve estar resumido em nome, descrição e imagem do mesmo.</w:t>
+      </w:r>
+    </w:p>
+    <w:p>
+      <w:pPr>
+        <w:pStyle w:val="BodyText"/>
+      </w:pPr>
+      <w:r>
+        <w:rPr>
+          <w:b/>
+        </w:rPr>
+        <w:t xml:space="preserve">RF030: Mudança do status de presença</w:t>
       </w:r>
       <w:r>
         <w:t xml:space="preserve"> </w:t>
@@ -1509,24 +1623,92 @@
         <w:pStyle w:val="BodyText"/>
       </w:pPr>
       <w:r>
-        <w:t xml:space="preserve">O sistema deve permitir que o usuário cancele um evento, ao confirmar o cancelamento do evento o usuário será redirecionado para a página de lista de eventos e todos os convidados do evento serão notificados do cancelamento do evento por email.</w:t>
-      </w:r>
-    </w:p>
-    <w:p>
-      <w:pPr>
-        <w:pStyle w:val="BodyText"/>
-      </w:pPr>
-      <w:r>
-        <w:rPr>
-          <w:b/>
-        </w:rPr>
-        <w:t xml:space="preserve">RF028: Conteúdo do email de cancelamento de um evento</w:t>
-      </w:r>
-      <w:r>
-        <w:t xml:space="preserve"> </w:t>
-      </w:r>
-      <w:r>
-        <w:t xml:space="preserve">-</w:t>
+        <w:t xml:space="preserve">O sistema deve permitir que os convidados modifiquem seu status de presença e acompanhantes confirmados até a data do evento através do link de status de presença.</w:t>
+      </w:r>
+    </w:p>
+    <w:p>
+      <w:pPr>
+        <w:pStyle w:val="BodyText"/>
+      </w:pPr>
+      <w:r>
+        <w:rPr>
+          <w:b/>
+        </w:rPr>
+        <w:t xml:space="preserve">RF031: Sugestões de provedores de email</w:t>
+      </w:r>
+      <w:r>
+        <w:t xml:space="preserve"> </w:t>
+      </w:r>
+      <w:r>
+        <w:t xml:space="preserve">–</w:t>
+      </w:r>
+      <w:r>
+        <w:t xml:space="preserve"> </w:t>
+      </w:r>
+      <w:r>
+        <w:rPr>
+          <w:i/>
+        </w:rPr>
+        <w:t xml:space="preserve">Ademir, Gustavo</w:t>
+      </w:r>
+    </w:p>
+    <w:p>
+      <w:pPr>
+        <w:pStyle w:val="BodyText"/>
+      </w:pPr>
+      <w:r>
+        <w:t xml:space="preserve">O sistema deve oferecer sugestões de provedores de email em todos os campos de email, estas sugestões devem aparecer apenas quando o usuário digitar @.</w:t>
+      </w:r>
+    </w:p>
+    <w:p>
+      <w:pPr>
+        <w:pStyle w:val="BodyText"/>
+      </w:pPr>
+      <w:r>
+        <w:rPr>
+          <w:b/>
+        </w:rPr>
+        <w:t xml:space="preserve">RF032: Impressão da lista de convidados</w:t>
+      </w:r>
+      <w:r>
+        <w:t xml:space="preserve"> </w:t>
+      </w:r>
+      <w:r>
+        <w:t xml:space="preserve">–</w:t>
+      </w:r>
+      <w:r>
+        <w:t xml:space="preserve"> </w:t>
+      </w:r>
+      <w:r>
+        <w:rPr>
+          <w:i/>
+        </w:rPr>
+        <w:t xml:space="preserve">Gustavo</w:t>
+      </w:r>
+    </w:p>
+    <w:p>
+      <w:pPr>
+        <w:pStyle w:val="BodyText"/>
+      </w:pPr>
+      <w:r>
+        <w:t xml:space="preserve">O sistema deve permitir a impressão da lista de convidados confirmados. Nesta lista estarão os nomes e número de acompanhantes confirmados de todos os convidados confirmados.</w:t>
+      </w:r>
+    </w:p>
+    <w:p>
+      <w:pPr>
+        <w:pStyle w:val="BodyText"/>
+      </w:pPr>
+      <w:r>
+        <w:rPr>
+          <w:b/>
+        </w:rPr>
+        <w:t xml:space="preserve">RF033: Tamanho da imagem ilustrativa</w:t>
+      </w:r>
+      <w:r>
+        <w:t xml:space="preserve"> </w:t>
+      </w:r>
+      <w:r>
+        <w:t xml:space="preserve">–</w:t>
       </w:r>
       <w:r>
         <w:t xml:space="preserve"> </w:t>
@@ -1543,258 +1725,6 @@
         <w:pStyle w:val="BodyText"/>
       </w:pPr>
       <w:r>
-        <w:t xml:space="preserve">O email de cancelamento de evento enviado aos convidados deve conter:</w:t>
-      </w:r>
-    </w:p>
-    <w:p>
-      <w:pPr>
-        <w:pStyle w:val="Compact"/>
-        <w:numPr>
-          <w:numId w:val="1011"/>
-          <w:ilvl w:val="0"/>
-        </w:numPr>
-      </w:pPr>
-      <w:r>
-        <w:t xml:space="preserve">Identificação do site;</w:t>
-      </w:r>
-    </w:p>
-    <w:p>
-      <w:pPr>
-        <w:pStyle w:val="Compact"/>
-        <w:numPr>
-          <w:numId w:val="1011"/>
-          <w:ilvl w:val="0"/>
-        </w:numPr>
-      </w:pPr>
-      <w:r>
-        <w:t xml:space="preserve">Link para a visão geral do evento;</w:t>
-      </w:r>
-    </w:p>
-    <w:p>
-      <w:pPr>
-        <w:pStyle w:val="Compact"/>
-        <w:numPr>
-          <w:numId w:val="1011"/>
-          <w:ilvl w:val="0"/>
-        </w:numPr>
-      </w:pPr>
-      <w:r>
-        <w:t xml:space="preserve">Mensagem informando que o evento foi cancelado;</w:t>
-      </w:r>
-    </w:p>
-    <w:p>
-      <w:pPr>
-        <w:pStyle w:val="Compact"/>
-        <w:numPr>
-          <w:numId w:val="1011"/>
-          <w:ilvl w:val="0"/>
-        </w:numPr>
-      </w:pPr>
-      <w:r>
-        <w:t xml:space="preserve">Motivo pelo qual o evento foi cancelado.</w:t>
-      </w:r>
-    </w:p>
-    <w:p>
-      <w:pPr>
-        <w:pStyle w:val="FirstParagraph"/>
-      </w:pPr>
-      <w:r>
-        <w:rPr>
-          <w:b/>
-        </w:rPr>
-        <w:t xml:space="preserve">RF029: Reenvio automático de convites</w:t>
-      </w:r>
-      <w:r>
-        <w:t xml:space="preserve"> </w:t>
-      </w:r>
-      <w:r>
-        <w:t xml:space="preserve">-</w:t>
-      </w:r>
-      <w:r>
-        <w:t xml:space="preserve"> </w:t>
-      </w:r>
-      <w:r>
-        <w:rPr>
-          <w:i/>
-        </w:rPr>
-        <w:t xml:space="preserve">Turma</w:t>
-      </w:r>
-    </w:p>
-    <w:p>
-      <w:pPr>
-        <w:pStyle w:val="BodyText"/>
-      </w:pPr>
-      <w:r>
-        <w:t xml:space="preserve">O sistema deve enviar um convite por email toda semana para todos os convidados que estão com seu status de presença pendente.</w:t>
-      </w:r>
-    </w:p>
-    <w:p>
-      <w:pPr>
-        <w:pStyle w:val="BodyText"/>
-      </w:pPr>
-      <w:r>
-        <w:rPr>
-          <w:b/>
-        </w:rPr>
-        <w:t xml:space="preserve">RF030: Lista de eventos</w:t>
-      </w:r>
-      <w:r>
-        <w:t xml:space="preserve"> </w:t>
-      </w:r>
-      <w:r>
-        <w:t xml:space="preserve">-</w:t>
-      </w:r>
-      <w:r>
-        <w:t xml:space="preserve"> </w:t>
-      </w:r>
-      <w:r>
-        <w:rPr>
-          <w:i/>
-        </w:rPr>
-        <w:t xml:space="preserve">Vinicius</w:t>
-      </w:r>
-    </w:p>
-    <w:p>
-      <w:pPr>
-        <w:pStyle w:val="BodyText"/>
-      </w:pPr>
-      <w:r>
-        <w:t xml:space="preserve">O sistema deve disponibilizar uma lista com todos os eventos criados pelo usuário como uma página, onde cada evento deve estar resumido em nome, descrição e imagem do mesmo.</w:t>
-      </w:r>
-    </w:p>
-    <w:p>
-      <w:pPr>
-        <w:pStyle w:val="BodyText"/>
-      </w:pPr>
-      <w:r>
-        <w:rPr>
-          <w:b/>
-        </w:rPr>
-        <w:t xml:space="preserve">RF031: Mudança do status de presença</w:t>
-      </w:r>
-      <w:r>
-        <w:t xml:space="preserve"> </w:t>
-      </w:r>
-      <w:r>
-        <w:t xml:space="preserve">-</w:t>
-      </w:r>
-      <w:r>
-        <w:t xml:space="preserve"> </w:t>
-      </w:r>
-      <w:r>
-        <w:rPr>
-          <w:i/>
-        </w:rPr>
-        <w:t xml:space="preserve">Gustavo</w:t>
-      </w:r>
-    </w:p>
-    <w:p>
-      <w:pPr>
-        <w:pStyle w:val="BodyText"/>
-      </w:pPr>
-      <w:r>
-        <w:t xml:space="preserve">O sistema deve permitir que os convidados modifiquem seu status de presença e acompanhantes confirmados até a data do evento através do link de status de presença.</w:t>
-      </w:r>
-    </w:p>
-    <w:p>
-      <w:pPr>
-        <w:pStyle w:val="BodyText"/>
-      </w:pPr>
-      <w:r>
-        <w:rPr>
-          <w:b/>
-        </w:rPr>
-        <w:t xml:space="preserve">RF032: Sugestões de provedores de email</w:t>
-      </w:r>
-      <w:r>
-        <w:t xml:space="preserve"> </w:t>
-      </w:r>
-      <w:r>
-        <w:t xml:space="preserve">–</w:t>
-      </w:r>
-      <w:r>
-        <w:t xml:space="preserve"> </w:t>
-      </w:r>
-      <w:r>
-        <w:rPr>
-          <w:i/>
-        </w:rPr>
-        <w:t xml:space="preserve">Ademir, Gustavo</w:t>
-      </w:r>
-    </w:p>
-    <w:p>
-      <w:pPr>
-        <w:pStyle w:val="BodyText"/>
-      </w:pPr>
-      <w:r>
-        <w:t xml:space="preserve">O sistema deve oferecer sugestões de provedores de email em todos os campos de email, estas sugestões devem aparecer apenas quando o usuário digitar @.</w:t>
-      </w:r>
-    </w:p>
-    <w:p>
-      <w:pPr>
-        <w:pStyle w:val="BodyText"/>
-      </w:pPr>
-      <w:r>
-        <w:rPr>
-          <w:b/>
-        </w:rPr>
-        <w:t xml:space="preserve">RF033: Impressão da lista de convidados</w:t>
-      </w:r>
-      <w:r>
-        <w:t xml:space="preserve"> </w:t>
-      </w:r>
-      <w:r>
-        <w:t xml:space="preserve">–</w:t>
-      </w:r>
-      <w:r>
-        <w:t xml:space="preserve"> </w:t>
-      </w:r>
-      <w:r>
-        <w:rPr>
-          <w:i/>
-        </w:rPr>
-        <w:t xml:space="preserve">Gustavo</w:t>
-      </w:r>
-    </w:p>
-    <w:p>
-      <w:pPr>
-        <w:pStyle w:val="BodyText"/>
-      </w:pPr>
-      <w:r>
-        <w:t xml:space="preserve">O sistema deve permitir a impressão da lista de convidados confirmados. Nesta lista estarão os nomes e número de acompanhantes confirmados de todos os convidados confirmados.</w:t>
-      </w:r>
-    </w:p>
-    <w:p>
-      <w:pPr>
-        <w:pStyle w:val="BodyText"/>
-      </w:pPr>
-      <w:r>
-        <w:rPr>
-          <w:b/>
-        </w:rPr>
-        <w:t xml:space="preserve">RF034: Tamanho da imagem ilustrativa</w:t>
-      </w:r>
-      <w:r>
-        <w:t xml:space="preserve"> </w:t>
-      </w:r>
-      <w:r>
-        <w:t xml:space="preserve">–</w:t>
-      </w:r>
-      <w:r>
-        <w:t xml:space="preserve"> </w:t>
-      </w:r>
-      <w:r>
-        <w:rPr>
-          <w:i/>
-        </w:rPr>
-        <w:t xml:space="preserve">Ademir</w:t>
-      </w:r>
-    </w:p>
-    <w:p>
-      <w:pPr>
-        <w:pStyle w:val="BodyText"/>
-      </w:pPr>
-      <w:r>
         <w:t xml:space="preserve">O sistema deve impedir que o usuário carregue uma imagem ilustrativa para um evento com tamanho maior que 20mb.</w:t>
       </w:r>
     </w:p>
@@ -1806,7 +1736,7 @@
         <w:rPr>
           <w:b/>
         </w:rPr>
-        <w:t xml:space="preserve">RF035: Tamanho dos anexos</w:t>
+        <w:t xml:space="preserve">RF034: Tamanho dos anexos</w:t>
       </w:r>
       <w:r>
         <w:t xml:space="preserve"> </w:t>
@@ -2262,9 +2192,6 @@
     <w:abstractNumId w:val="991"/>
   </w:num>
   <w:num w:numId="1010">
-    <w:abstractNumId w:val="991"/>
-  </w:num>
-  <w:num w:numId="1011">
     <w:abstractNumId w:val="991"/>
   </w:num>
 </w:numbering>

</xml_diff>